<commit_message>
Final version of the manuscript for evaluation
</commit_message>
<xml_diff>
--- a/First_page.docx
+++ b/First_page.docx
@@ -103,24 +103,15 @@
           <w:bCs/>
           <w:sz w:val="44"/>
         </w:rPr>
-        <w:t xml:space="preserve">  / 2</w:t>
-      </w:r>
-      <w:r>
-        <w:rPr>
-          <w:b/>
-          <w:bCs/>
-          <w:sz w:val="44"/>
-          <w:vertAlign w:val="superscript"/>
-        </w:rPr>
-        <w:t>nd</w:t>
-      </w:r>
-      <w:r>
-        <w:rPr>
-          <w:b/>
-          <w:bCs/>
-          <w:sz w:val="44"/>
-        </w:rPr>
-        <w:t xml:space="preserve"> year, Semester 2/3/4</w:t>
+        <w:t xml:space="preserve"> </w:t>
+      </w:r>
+      <w:r>
+        <w:rPr>
+          <w:b/>
+          <w:bCs/>
+          <w:sz w:val="44"/>
+        </w:rPr>
+        <w:t>year, Semester 2</w:t>
       </w:r>
     </w:p>
     <w:p>
@@ -155,39 +146,7 @@
           <w:bCs/>
           <w:sz w:val="44"/>
         </w:rPr>
-        <w:t>Model of cooperative strategies</w:t>
-      </w:r>
-      <w:r>
-        <w:rPr>
-          <w:b/>
-          <w:bCs/>
-          <w:sz w:val="44"/>
-        </w:rPr>
-        <w:t>,</w:t>
-      </w:r>
-      <w:r>
-        <w:rPr>
-          <w:b/>
-          <w:bCs/>
-          <w:sz w:val="44"/>
-        </w:rPr>
-        <w:t xml:space="preserve"> the case of </w:t>
-      </w:r>
-      <w:r>
-        <w:rPr>
-          <w:b/>
-          <w:bCs/>
-          <w:sz w:val="44"/>
-        </w:rPr>
-        <w:t>n</w:t>
-      </w:r>
-      <w:r>
-        <w:rPr>
-          <w:b/>
-          <w:bCs/>
-          <w:sz w:val="44"/>
-        </w:rPr>
-        <w:t>ematode-borne insect</w:t>
+        <w:t>Phenotypic variation, relatedness and inclusive fitness in</w:t>
       </w:r>
       <w:r>
         <w:rPr>
@@ -201,14 +160,6 @@
         <w:rPr>
           <w:b/>
           <w:bCs/>
-          <w:sz w:val="44"/>
-        </w:rPr>
-        <w:t xml:space="preserve">pathogen </w:t>
-      </w:r>
-      <w:r>
-        <w:rPr>
-          <w:b/>
-          <w:bCs/>
           <w:i/>
           <w:sz w:val="44"/>
         </w:rPr>
@@ -239,7 +190,15 @@
           <w:i/>
           <w:sz w:val="44"/>
         </w:rPr>
-        <w:t xml:space="preserve">abdus  </w:t>
+        <w:t xml:space="preserve">abdus </w:t>
+      </w:r>
+      <w:r>
+        <w:rPr>
+          <w:b/>
+          <w:bCs/>
+          <w:sz w:val="44"/>
+        </w:rPr>
+        <w:t>and</w:t>
       </w:r>
       <w:r>
         <w:rPr>
@@ -248,16 +207,23 @@
           <w:i/>
           <w:sz w:val="44"/>
         </w:rPr>
-        <w:t>nema</w:t>
-      </w:r>
-      <w:r>
-        <w:rPr>
-          <w:b/>
-          <w:bCs/>
-          <w:i/>
-          <w:sz w:val="44"/>
-        </w:rPr>
-        <w:t>tophila.</w:t>
+        <w:t xml:space="preserve"> Photorhabdus </w:t>
+      </w:r>
+      <w:r>
+        <w:rPr>
+          <w:b/>
+          <w:bCs/>
+          <w:sz w:val="44"/>
+        </w:rPr>
+        <w:t>bacteria</w:t>
+      </w:r>
+      <w:r>
+        <w:rPr>
+          <w:b/>
+          <w:bCs/>
+          <w:sz w:val="44"/>
+        </w:rPr>
+        <w:t>.</w:t>
       </w:r>
     </w:p>
     <w:p/>
@@ -278,10 +244,7 @@
         <w:t>Thibault</w:t>
       </w:r>
     </w:p>
-    <w:p>
-      <w:bookmarkStart w:id="0" w:name="_GoBack"/>
-      <w:bookmarkEnd w:id="0"/>
-    </w:p>
+    <w:p/>
     <w:p/>
     <w:p>
       <w:r>
@@ -319,11 +282,11 @@
         <w:tblLook w:val="0000" w:firstRow="0" w:lastRow="0" w:firstColumn="0" w:lastColumn="0" w:noHBand="0" w:noVBand="0"/>
       </w:tblPr>
       <w:tblGrid>
-        <w:gridCol w:w="2014"/>
-        <w:gridCol w:w="1935"/>
-        <w:gridCol w:w="1991"/>
-        <w:gridCol w:w="1622"/>
-        <w:gridCol w:w="1987"/>
+        <w:gridCol w:w="1979"/>
+        <w:gridCol w:w="1893"/>
+        <w:gridCol w:w="1966"/>
+        <w:gridCol w:w="1612"/>
+        <w:gridCol w:w="1949"/>
       </w:tblGrid>
       <w:tr>
         <w:tc>
@@ -433,16 +396,28 @@
             <w:tcW w:w="2014" w:type="dxa"/>
           </w:tcPr>
           <w:p>
-            <w:r>
+            <w:pPr>
+              <w:rPr>
+                <w:b/>
+              </w:rPr>
+            </w:pPr>
+            <w:r>
+              <w:rPr>
+                <w:b/>
+              </w:rPr>
               <w:t>1</w:t>
             </w:r>
             <w:r>
               <w:rPr>
+                <w:b/>
                 <w:vertAlign w:val="superscript"/>
               </w:rPr>
               <w:t>st</w:t>
             </w:r>
             <w:r>
+              <w:rPr>
+                <w:b/>
+              </w:rPr>
               <w:t xml:space="preserve"> year</w:t>
             </w:r>
           </w:p>
@@ -454,11 +429,13 @@
           <w:p>
             <w:pPr>
               <w:rPr>
+                <w:b/>
                 <w:lang w:val="en-GB"/>
               </w:rPr>
             </w:pPr>
             <w:r>
               <w:rPr>
+                <w:b/>
                 <w:lang w:val="en-GB"/>
               </w:rPr>
               <w:t>S2</w:t>
@@ -472,11 +449,13 @@
           <w:p>
             <w:pPr>
               <w:rPr>
+                <w:b/>
                 <w:lang w:val="en-GB"/>
               </w:rPr>
             </w:pPr>
             <w:r>
               <w:rPr>
+                <w:b/>
                 <w:lang w:val="en-GB"/>
               </w:rPr>
               <w:t>Evolutionary Genetics, ISEM</w:t>
@@ -490,11 +469,13 @@
           <w:p>
             <w:pPr>
               <w:rPr>
+                <w:b/>
                 <w:lang w:val="en-GB"/>
               </w:rPr>
             </w:pPr>
             <w:r>
               <w:rPr>
+                <w:b/>
                 <w:lang w:val="en-GB"/>
               </w:rPr>
               <w:t>Montpellier, France</w:t>
@@ -508,11 +489,13 @@
           <w:p>
             <w:pPr>
               <w:rPr>
+                <w:b/>
                 <w:lang w:val="en-GB"/>
               </w:rPr>
             </w:pPr>
             <w:r>
               <w:rPr>
+                <w:b/>
                 <w:lang w:val="en-GB"/>
               </w:rPr>
               <w:t>François Rousset</w:t>
@@ -661,7 +644,15 @@
     <w:p/>
     <w:p>
       <w:r>
-        <w:t xml:space="preserve">Number of characters (maximum 35 000 ) : </w:t>
+        <w:t xml:space="preserve">Number of characters (maximum 35 000) : </w:t>
+      </w:r>
+      <w:r>
+        <w:t>29</w:t>
+      </w:r>
+      <w:bookmarkStart w:id="0" w:name="_GoBack"/>
+      <w:bookmarkEnd w:id="0"/>
+      <w:r>
+        <w:t>000</w:t>
       </w:r>
     </w:p>
     <w:p>
@@ -1268,6 +1259,7 @@
   <w:style w:type="character" w:default="1" w:styleId="DefaultParagraphFont">
     <w:name w:val="Default Paragraph Font"/>
     <w:uiPriority w:val="1"/>
+    <w:semiHidden/>
     <w:unhideWhenUsed/>
   </w:style>
   <w:style w:type="table" w:default="1" w:styleId="TableNormal">

</xml_diff>